<commit_message>
repleced index to leson 2
</commit_message>
<xml_diff>
--- a/2 семинар/2 семинар.docx
+++ b/2 семинар/2 семинар.docx
@@ -3,15 +3,47 @@
 <w:document xmlns:wpc="http://schemas.microsoft.com/office/word/2010/wordprocessingCanvas" xmlns:cx="http://schemas.microsoft.com/office/drawing/2014/chartex" xmlns:cx1="http://schemas.microsoft.com/office/drawing/2015/9/8/chartex" xmlns:mc="http://schemas.openxmlformats.org/markup-compatibility/2006" xmlns:o="urn:schemas-microsoft-com:office:office" xmlns:r="http://schemas.openxmlformats.org/officeDocument/2006/relationships" xmlns:m="http://schemas.openxmlformats.org/officeDocument/2006/math" xmlns:v="urn:schemas-microsoft-com:vml" xmlns:wp14="http://schemas.microsoft.com/office/word/2010/wordprocessingDrawing" xmlns:wp="http://schemas.openxmlformats.org/drawingml/2006/wordprocessingDrawing" xmlns:w10="urn:schemas-microsoft-com:office:word" xmlns:w="http://schemas.openxmlformats.org/wordprocessingml/2006/main" xmlns:w14="http://schemas.microsoft.com/office/word/2010/wordml" xmlns:w15="http://schemas.microsoft.com/office/word/2012/wordml" xmlns:w16se="http://schemas.microsoft.com/office/word/2015/wordml/symex" xmlns:wpg="http://schemas.microsoft.com/office/word/2010/wordprocessingGroup" xmlns:wpi="http://schemas.microsoft.com/office/word/2010/wordprocessingInk" xmlns:wne="http://schemas.microsoft.com/office/word/2006/wordml" xmlns:wps="http://schemas.microsoft.com/office/word/2010/wordprocessingShape" mc:Ignorable="w14 w15 w16se wp14">
   <w:body>
     <w:p>
-      <w:r>
-        <w:t xml:space="preserve">2 </w:t>
-      </w:r>
-      <w:r>
-        <w:t>семинар. Знакомство с веб-технологиями</w:t>
+      <w:pPr>
+        <w:rPr>
+          <w:b/>
+          <w:sz w:val="28"/>
+          <w:u w:val="single"/>
+        </w:rPr>
+      </w:pPr>
+      <w:r>
+        <w:rPr>
+          <w:b/>
+          <w:sz w:val="28"/>
+          <w:u w:val="single"/>
+        </w:rPr>
+        <w:t>2 семинар.</w:t>
+      </w:r>
+      <w:bookmarkStart w:id="0" w:name="_GoBack"/>
+      <w:bookmarkEnd w:id="0"/>
+      <w:r>
+        <w:rPr>
+          <w:b/>
+          <w:sz w:val="28"/>
+          <w:u w:val="single"/>
+        </w:rPr>
+        <w:t xml:space="preserve"> Знакомство с веб-технологиями</w:t>
       </w:r>
     </w:p>
     <w:p>
-      <w:hyperlink r:id="rId4" w:tgtFrame="_blank" w:history="1">
+      <w:hyperlink r:id="rId5" w:tgtFrame="_blank" w:history="1">
+        <w:r>
+          <w:rPr>
+            <w:rStyle w:val="a3"/>
+          </w:rPr>
+          <w:t>https://beget.com/ru/hosting/free</w:t>
+        </w:r>
+      </w:hyperlink>
+      <w:r>
+        <w:t xml:space="preserve"> как выложить на хостинг сайт, вот тут можно бесплатно зарегаться и выложить свои файлы в public_html папку, чтобы сайт был доступен в интернете.</w:t>
+      </w:r>
+    </w:p>
+    <w:p>
+      <w:hyperlink r:id="rId6" w:tgtFrame="_blank" w:history="1">
         <w:r>
           <w:rPr>
             <w:rStyle w:val="a3"/>
@@ -30,7 +62,7 @@
           <w:lang w:eastAsia="ru-RU"/>
         </w:rPr>
       </w:pPr>
-      <w:hyperlink r:id="rId5" w:tgtFrame="_blank" w:history="1">
+      <w:hyperlink r:id="rId7" w:tgtFrame="_blank" w:history="1">
         <w:r>
           <w:rPr>
             <w:rFonts w:ascii="Times New Roman" w:eastAsia="Times New Roman" w:hAnsi="Times New Roman" w:cs="Times New Roman"/>
@@ -56,7 +88,7 @@
           <w:lang w:eastAsia="ru-RU"/>
         </w:rPr>
       </w:pPr>
-      <w:hyperlink r:id="rId6" w:tgtFrame="_blank" w:history="1">
+      <w:hyperlink r:id="rId8" w:tgtFrame="_blank" w:history="1">
         <w:r>
           <w:rPr>
             <w:rFonts w:ascii="Times New Roman" w:eastAsia="Times New Roman" w:hAnsi="Times New Roman" w:cs="Times New Roman"/>
@@ -72,6 +104,48 @@
     </w:p>
     <w:p>
       <w:pPr>
+        <w:pStyle w:val="4"/>
+      </w:pPr>
+      <w:r>
+        <w:t>Полезные ссылки</w:t>
+      </w:r>
+    </w:p>
+    <w:p>
+      <w:pPr>
+        <w:numPr>
+          <w:ilvl w:val="0"/>
+          <w:numId w:val="1"/>
+        </w:numPr>
+        <w:spacing w:before="100" w:beforeAutospacing="1" w:after="100" w:afterAutospacing="1" w:line="240" w:lineRule="auto"/>
+      </w:pPr>
+      <w:hyperlink r:id="rId9" w:anchor="ru" w:tgtFrame="_blank" w:history="1">
+        <w:r>
+          <w:rPr>
+            <w:rStyle w:val="a3"/>
+          </w:rPr>
+          <w:t>Упражнение с лягушкой на позиционирование элементов</w:t>
+        </w:r>
+      </w:hyperlink>
+    </w:p>
+    <w:p>
+      <w:pPr>
+        <w:numPr>
+          <w:ilvl w:val="0"/>
+          <w:numId w:val="1"/>
+        </w:numPr>
+        <w:spacing w:before="100" w:beforeAutospacing="1" w:after="100" w:afterAutospacing="1" w:line="240" w:lineRule="auto"/>
+      </w:pPr>
+      <w:hyperlink r:id="rId10" w:anchor="textarea" w:tgtFrame="_blank" w:history="1">
+        <w:r>
+          <w:rPr>
+            <w:rStyle w:val="a3"/>
+          </w:rPr>
+          <w:t>Сайт для самопроверки кода</w:t>
+        </w:r>
+      </w:hyperlink>
+    </w:p>
+    <w:p>
+      <w:pPr>
         <w:spacing w:before="100" w:beforeAutospacing="1" w:after="100" w:afterAutospacing="1" w:line="240" w:lineRule="auto"/>
       </w:pPr>
       <w:r>
@@ -81,7 +155,7 @@
         <w:br/>
         <w:t xml:space="preserve">- </w:t>
       </w:r>
-      <w:hyperlink r:id="rId7" w:tgtFrame="_blank" w:history="1">
+      <w:hyperlink r:id="rId11" w:tgtFrame="_blank" w:history="1">
         <w:r>
           <w:rPr>
             <w:rStyle w:val="a3"/>
@@ -93,7 +167,7 @@
         <w:br/>
         <w:t xml:space="preserve">- </w:t>
       </w:r>
-      <w:hyperlink r:id="rId8" w:tgtFrame="_blank" w:history="1">
+      <w:hyperlink r:id="rId12" w:tgtFrame="_blank" w:history="1">
         <w:r>
           <w:rPr>
             <w:rStyle w:val="a3"/>
@@ -105,7 +179,7 @@
         <w:br/>
         <w:t xml:space="preserve">- </w:t>
       </w:r>
-      <w:hyperlink r:id="rId9" w:tgtFrame="_blank" w:history="1">
+      <w:hyperlink r:id="rId13" w:tgtFrame="_blank" w:history="1">
         <w:r>
           <w:rPr>
             <w:rStyle w:val="a3"/>
@@ -117,7 +191,7 @@
         <w:br/>
         <w:t xml:space="preserve">- </w:t>
       </w:r>
-      <w:hyperlink r:id="rId10" w:tgtFrame="_blank" w:history="1">
+      <w:hyperlink r:id="rId14" w:tgtFrame="_blank" w:history="1">
         <w:r>
           <w:rPr>
             <w:rStyle w:val="a3"/>
@@ -129,7 +203,7 @@
         <w:br/>
         <w:t xml:space="preserve">- </w:t>
       </w:r>
-      <w:hyperlink r:id="rId11" w:tgtFrame="_blank" w:history="1">
+      <w:hyperlink r:id="rId15" w:tgtFrame="_blank" w:history="1">
         <w:r>
           <w:rPr>
             <w:rStyle w:val="a3"/>
@@ -148,8 +222,6 @@
           <w:lang w:eastAsia="ru-RU"/>
         </w:rPr>
       </w:pPr>
-      <w:bookmarkStart w:id="0" w:name="_GoBack"/>
-      <w:bookmarkEnd w:id="0"/>
       <w:r>
         <w:br/>
       </w:r>
@@ -176,7 +248,7 @@
                     </pic:cNvPicPr>
                   </pic:nvPicPr>
                   <pic:blipFill rotWithShape="1">
-                    <a:blip r:embed="rId12">
+                    <a:blip r:embed="rId16">
                       <a:extLst>
                         <a:ext uri="{28A0092B-C50C-407E-A947-70E740481C1C}">
                           <a14:useLocalDpi xmlns:a14="http://schemas.microsoft.com/office/drawing/2010/main" val="0"/>
@@ -214,7 +286,7 @@
         <w:br/>
         <w:t xml:space="preserve">- </w:t>
       </w:r>
-      <w:hyperlink r:id="rId13" w:tgtFrame="_blank" w:history="1">
+      <w:hyperlink r:id="rId17" w:tgtFrame="_blank" w:history="1">
         <w:r>
           <w:rPr>
             <w:rStyle w:val="a3"/>
@@ -226,7 +298,7 @@
         <w:br/>
         <w:t xml:space="preserve">- </w:t>
       </w:r>
-      <w:hyperlink r:id="rId14" w:tgtFrame="_blank" w:history="1">
+      <w:hyperlink r:id="rId18" w:tgtFrame="_blank" w:history="1">
         <w:r>
           <w:rPr>
             <w:rStyle w:val="a3"/>
@@ -238,7 +310,7 @@
         <w:br/>
         <w:t xml:space="preserve">- </w:t>
       </w:r>
-      <w:hyperlink r:id="rId15" w:tgtFrame="_blank" w:history="1">
+      <w:hyperlink r:id="rId19" w:tgtFrame="_blank" w:history="1">
         <w:r>
           <w:rPr>
             <w:rStyle w:val="a3"/>
@@ -252,7 +324,11 @@
         <w:spacing w:before="100" w:beforeAutospacing="1" w:after="100" w:afterAutospacing="1" w:line="240" w:lineRule="auto"/>
       </w:pPr>
       <w:r>
-        <w:t>&lt;!DOCTYPE html&gt; &lt;html&gt; &lt;head&gt; &lt;meta charset="UTF-8"&gt; &lt;title&gt;Моя первая страница&lt;/title&gt; &lt;/head&gt; &lt;body&gt; &lt;h1&gt;Всем привет!&lt;/h1&gt; &lt;h2&gt;Немного обо мне&lt;/h2&gt; &lt;p&gt;Здесь я буду рассказывать о своих &lt;i&gt;достижениях&lt;/i&gt; в области изучения &lt;strong&gt;HTML&lt;/strong&gt; и &lt;strong&gt;CSS&lt;/strong&gt;.&lt;/p&gt; &lt;p&gt;Сложно ли учить &lt;strong&gt;HTML&lt;/strong&gt; ? Возможно. Но если приложить некоторые усилия, то &lt;i&gt;&lt;strong&gt;ничего сложного нет&lt;/strong&gt;&lt;/i&gt;&lt;/p&gt; &lt;a href="</w:t>
+        <w:t xml:space="preserve">&lt;!DOCTYPE html&gt; &lt;html&gt; &lt;head&gt; &lt;meta charset="UTF-8"&gt; &lt;title&gt;Моя первая страница&lt;/title&gt; &lt;/head&gt; &lt;body&gt; &lt;h1&gt;Всем привет!&lt;/h1&gt; &lt;h2&gt;Немного обо мне&lt;/h2&gt; &lt;p&gt;Здесь я буду рассказывать о своих &lt;i&gt;достижениях&lt;/i&gt; в области изучения &lt;strong&gt;HTML&lt;/strong&gt; и </w:t>
+      </w:r>
+      <w:r>
+        <w:lastRenderedPageBreak/>
+        <w:t>&lt;strong&gt;CSS&lt;/strong&gt;.&lt;/p&gt; &lt;p&gt;Сложно ли учить &lt;strong&gt;HTML&lt;/strong&gt; ? Возможно. Но если приложить некоторые усилия, то &lt;i&gt;&lt;strong&gt;ничего сложного нет&lt;/strong&gt;&lt;/i&gt;&lt;/p&gt; &lt;a href="</w:t>
       </w:r>
       <w:hyperlink w:tgtFrame="_blank" w:history="1">
         <w:r>
@@ -282,13 +358,9 @@
         </w:rPr>
       </w:pPr>
       <w:r>
-        <w:t>&lt;!DOCTYPE html&gt; &lt;html lang="en"&gt; &lt;head&gt; &lt;meta charset="UTF-8"&gt; &lt;meta http-equiv="X-UA-Compatible" content="IE=edge"&gt; &lt;meta name="viewport" content="width=device-width, initial-</w:t>
-      </w:r>
-      <w:r>
-        <w:lastRenderedPageBreak/>
-        <w:t>scale=1.0"&gt; &lt;title&gt;Моя первая страница&lt;/title&gt; &lt;/head&gt; &lt;body&gt; &lt;font color="green"&gt; &lt;h1&gt;Всем привет!&lt;/h1&gt; &lt;h2&gt;Немного обо мне&lt;/h2&gt; &lt;p&gt;Здесь я буду рассказывать о своих &lt;i&gt;достижениях&lt;/i&gt;&lt;br&gt;в области изучения &lt;b&gt;HTML&lt;/b&gt; и &lt;b&gt;&lt;i&gt;CSS&lt;/i&gt;&lt;/b&gt;&lt;/p&gt; &lt;p&gt;Сложно ли учить &lt;b&gt; НТML?&lt;/b&gt; Возможно &lt;br&gt;Но если приложить некоторые усилия то &lt;b&gt;&lt;/b&gt;ничего сложного нет&lt;i&gt;&lt;/i&gt;&lt;/p&gt; &lt;a href="</w:t>
-      </w:r>
-      <w:hyperlink r:id="rId16" w:tgtFrame="_blank" w:history="1">
+        <w:t>&lt;!DOCTYPE html&gt; &lt;html lang="en"&gt; &lt;head&gt; &lt;meta charset="UTF-8"&gt; &lt;meta http-equiv="X-UA-Compatible" content="IE=edge"&gt; &lt;meta name="viewport" content="width=device-width, initial-scale=1.0"&gt; &lt;title&gt;Моя первая страница&lt;/title&gt; &lt;/head&gt; &lt;body&gt; &lt;font color="green"&gt; &lt;h1&gt;Всем привет!&lt;/h1&gt; &lt;h2&gt;Немного обо мне&lt;/h2&gt; &lt;p&gt;Здесь я буду рассказывать о своих &lt;i&gt;достижениях&lt;/i&gt;&lt;br&gt;в области изучения &lt;b&gt;HTML&lt;/b&gt; и &lt;b&gt;&lt;i&gt;CSS&lt;/i&gt;&lt;/b&gt;&lt;/p&gt; &lt;p&gt;Сложно ли учить &lt;b&gt; НТML?&lt;/b&gt; Возможно &lt;br&gt;Но если приложить некоторые усилия то &lt;b&gt;&lt;/b&gt;ничего сложного нет&lt;i&gt;&lt;/i&gt;&lt;/p&gt; &lt;a href="</w:t>
+      </w:r>
+      <w:hyperlink r:id="rId20" w:tgtFrame="_blank" w:history="1">
         <w:r>
           <w:rPr>
             <w:rStyle w:val="a3"/>
@@ -299,7 +371,7 @@
       <w:r>
         <w:t>"&gt;спросить у яндекса&lt;/a&gt;&lt;br&gt; &lt;hr&gt;&lt;/font&gt; &lt;img src="</w:t>
       </w:r>
-      <w:hyperlink r:id="rId17" w:tgtFrame="_blank" w:history="1">
+      <w:hyperlink r:id="rId21" w:tgtFrame="_blank" w:history="1">
         <w:r>
           <w:rPr>
             <w:rStyle w:val="a3"/>
@@ -320,6 +392,163 @@
     </w:sectPr>
   </w:body>
 </w:document>
+</file>
+
+<file path=word/numbering.xml><?xml version="1.0" encoding="utf-8"?>
+<w:numbering xmlns:wpc="http://schemas.microsoft.com/office/word/2010/wordprocessingCanvas" xmlns:cx="http://schemas.microsoft.com/office/drawing/2014/chartex" xmlns:cx1="http://schemas.microsoft.com/office/drawing/2015/9/8/chartex" xmlns:mc="http://schemas.openxmlformats.org/markup-compatibility/2006" xmlns:o="urn:schemas-microsoft-com:office:office" xmlns:r="http://schemas.openxmlformats.org/officeDocument/2006/relationships" xmlns:m="http://schemas.openxmlformats.org/officeDocument/2006/math" xmlns:v="urn:schemas-microsoft-com:vml" xmlns:wp14="http://schemas.microsoft.com/office/word/2010/wordprocessingDrawing" xmlns:wp="http://schemas.openxmlformats.org/drawingml/2006/wordprocessingDrawing" xmlns:w10="urn:schemas-microsoft-com:office:word" xmlns:w="http://schemas.openxmlformats.org/wordprocessingml/2006/main" xmlns:w14="http://schemas.microsoft.com/office/word/2010/wordml" xmlns:w15="http://schemas.microsoft.com/office/word/2012/wordml" xmlns:w16se="http://schemas.microsoft.com/office/word/2015/wordml/symex" xmlns:wpg="http://schemas.microsoft.com/office/word/2010/wordprocessingGroup" xmlns:wpi="http://schemas.microsoft.com/office/word/2010/wordprocessingInk" xmlns:wne="http://schemas.microsoft.com/office/word/2006/wordml" xmlns:wps="http://schemas.microsoft.com/office/word/2010/wordprocessingShape" mc:Ignorable="w14 w15 w16se wp14">
+  <w:abstractNum w:abstractNumId="0" w15:restartNumberingAfterBreak="0">
+    <w:nsid w:val="051B1A3F"/>
+    <w:multiLevelType w:val="multilevel"/>
+    <w:tmpl w:val="2FCAA24A"/>
+    <w:lvl w:ilvl="0">
+      <w:start w:val="1"/>
+      <w:numFmt w:val="bullet"/>
+      <w:lvlText w:val=""/>
+      <w:lvlJc w:val="left"/>
+      <w:pPr>
+        <w:tabs>
+          <w:tab w:val="num" w:pos="720"/>
+        </w:tabs>
+        <w:ind w:left="720" w:hanging="360"/>
+      </w:pPr>
+      <w:rPr>
+        <w:rFonts w:ascii="Symbol" w:hAnsi="Symbol" w:hint="default"/>
+        <w:sz w:val="20"/>
+      </w:rPr>
+    </w:lvl>
+    <w:lvl w:ilvl="1" w:tentative="1">
+      <w:start w:val="1"/>
+      <w:numFmt w:val="bullet"/>
+      <w:lvlText w:val="o"/>
+      <w:lvlJc w:val="left"/>
+      <w:pPr>
+        <w:tabs>
+          <w:tab w:val="num" w:pos="1440"/>
+        </w:tabs>
+        <w:ind w:left="1440" w:hanging="360"/>
+      </w:pPr>
+      <w:rPr>
+        <w:rFonts w:ascii="Courier New" w:hAnsi="Courier New" w:hint="default"/>
+        <w:sz w:val="20"/>
+      </w:rPr>
+    </w:lvl>
+    <w:lvl w:ilvl="2" w:tentative="1">
+      <w:start w:val="1"/>
+      <w:numFmt w:val="bullet"/>
+      <w:lvlText w:val=""/>
+      <w:lvlJc w:val="left"/>
+      <w:pPr>
+        <w:tabs>
+          <w:tab w:val="num" w:pos="2160"/>
+        </w:tabs>
+        <w:ind w:left="2160" w:hanging="360"/>
+      </w:pPr>
+      <w:rPr>
+        <w:rFonts w:ascii="Wingdings" w:hAnsi="Wingdings" w:hint="default"/>
+        <w:sz w:val="20"/>
+      </w:rPr>
+    </w:lvl>
+    <w:lvl w:ilvl="3" w:tentative="1">
+      <w:start w:val="1"/>
+      <w:numFmt w:val="bullet"/>
+      <w:lvlText w:val=""/>
+      <w:lvlJc w:val="left"/>
+      <w:pPr>
+        <w:tabs>
+          <w:tab w:val="num" w:pos="2880"/>
+        </w:tabs>
+        <w:ind w:left="2880" w:hanging="360"/>
+      </w:pPr>
+      <w:rPr>
+        <w:rFonts w:ascii="Wingdings" w:hAnsi="Wingdings" w:hint="default"/>
+        <w:sz w:val="20"/>
+      </w:rPr>
+    </w:lvl>
+    <w:lvl w:ilvl="4" w:tentative="1">
+      <w:start w:val="1"/>
+      <w:numFmt w:val="bullet"/>
+      <w:lvlText w:val=""/>
+      <w:lvlJc w:val="left"/>
+      <w:pPr>
+        <w:tabs>
+          <w:tab w:val="num" w:pos="3600"/>
+        </w:tabs>
+        <w:ind w:left="3600" w:hanging="360"/>
+      </w:pPr>
+      <w:rPr>
+        <w:rFonts w:ascii="Wingdings" w:hAnsi="Wingdings" w:hint="default"/>
+        <w:sz w:val="20"/>
+      </w:rPr>
+    </w:lvl>
+    <w:lvl w:ilvl="5" w:tentative="1">
+      <w:start w:val="1"/>
+      <w:numFmt w:val="bullet"/>
+      <w:lvlText w:val=""/>
+      <w:lvlJc w:val="left"/>
+      <w:pPr>
+        <w:tabs>
+          <w:tab w:val="num" w:pos="4320"/>
+        </w:tabs>
+        <w:ind w:left="4320" w:hanging="360"/>
+      </w:pPr>
+      <w:rPr>
+        <w:rFonts w:ascii="Wingdings" w:hAnsi="Wingdings" w:hint="default"/>
+        <w:sz w:val="20"/>
+      </w:rPr>
+    </w:lvl>
+    <w:lvl w:ilvl="6" w:tentative="1">
+      <w:start w:val="1"/>
+      <w:numFmt w:val="bullet"/>
+      <w:lvlText w:val=""/>
+      <w:lvlJc w:val="left"/>
+      <w:pPr>
+        <w:tabs>
+          <w:tab w:val="num" w:pos="5040"/>
+        </w:tabs>
+        <w:ind w:left="5040" w:hanging="360"/>
+      </w:pPr>
+      <w:rPr>
+        <w:rFonts w:ascii="Wingdings" w:hAnsi="Wingdings" w:hint="default"/>
+        <w:sz w:val="20"/>
+      </w:rPr>
+    </w:lvl>
+    <w:lvl w:ilvl="7" w:tentative="1">
+      <w:start w:val="1"/>
+      <w:numFmt w:val="bullet"/>
+      <w:lvlText w:val=""/>
+      <w:lvlJc w:val="left"/>
+      <w:pPr>
+        <w:tabs>
+          <w:tab w:val="num" w:pos="5760"/>
+        </w:tabs>
+        <w:ind w:left="5760" w:hanging="360"/>
+      </w:pPr>
+      <w:rPr>
+        <w:rFonts w:ascii="Wingdings" w:hAnsi="Wingdings" w:hint="default"/>
+        <w:sz w:val="20"/>
+      </w:rPr>
+    </w:lvl>
+    <w:lvl w:ilvl="8" w:tentative="1">
+      <w:start w:val="1"/>
+      <w:numFmt w:val="bullet"/>
+      <w:lvlText w:val=""/>
+      <w:lvlJc w:val="left"/>
+      <w:pPr>
+        <w:tabs>
+          <w:tab w:val="num" w:pos="6480"/>
+        </w:tabs>
+        <w:ind w:left="6480" w:hanging="360"/>
+      </w:pPr>
+      <w:rPr>
+        <w:rFonts w:ascii="Wingdings" w:hAnsi="Wingdings" w:hint="default"/>
+        <w:sz w:val="20"/>
+      </w:rPr>
+    </w:lvl>
+  </w:abstractNum>
+  <w:num w:numId="1">
+    <w:abstractNumId w:val="0"/>
+  </w:num>
+</w:numbering>
 </file>
 
 <file path=word/styles.xml><?xml version="1.0" encoding="utf-8"?>
@@ -716,6 +945,26 @@
     <w:name w:val="Normal"/>
     <w:qFormat/>
   </w:style>
+  <w:style w:type="paragraph" w:styleId="4">
+    <w:name w:val="heading 4"/>
+    <w:basedOn w:val="a"/>
+    <w:link w:val="40"/>
+    <w:uiPriority w:val="9"/>
+    <w:qFormat/>
+    <w:rsid w:val="00D86B12"/>
+    <w:pPr>
+      <w:spacing w:before="100" w:beforeAutospacing="1" w:after="100" w:afterAutospacing="1" w:line="240" w:lineRule="auto"/>
+      <w:outlineLvl w:val="3"/>
+    </w:pPr>
+    <w:rPr>
+      <w:rFonts w:ascii="Times New Roman" w:eastAsia="Times New Roman" w:hAnsi="Times New Roman" w:cs="Times New Roman"/>
+      <w:b/>
+      <w:bCs/>
+      <w:sz w:val="24"/>
+      <w:szCs w:val="24"/>
+      <w:lang w:eastAsia="ru-RU"/>
+    </w:rPr>
+  </w:style>
   <w:style w:type="character" w:default="1" w:styleId="a0">
     <w:name w:val="Default Paragraph Font"/>
     <w:uiPriority w:val="1"/>
@@ -773,6 +1022,21 @@
     <w:name w:val="muitypography-root1"/>
     <w:basedOn w:val="a0"/>
     <w:rsid w:val="00D16F7F"/>
+  </w:style>
+  <w:style w:type="character" w:customStyle="1" w:styleId="40">
+    <w:name w:val="Заголовок 4 Знак"/>
+    <w:basedOn w:val="a0"/>
+    <w:link w:val="4"/>
+    <w:uiPriority w:val="9"/>
+    <w:rsid w:val="00D86B12"/>
+    <w:rPr>
+      <w:rFonts w:ascii="Times New Roman" w:eastAsia="Times New Roman" w:hAnsi="Times New Roman" w:cs="Times New Roman"/>
+      <w:b/>
+      <w:bCs/>
+      <w:sz w:val="24"/>
+      <w:szCs w:val="24"/>
+      <w:lang w:eastAsia="ru-RU"/>
+    </w:rPr>
   </w:style>
 </w:styles>
 </file>

</xml_diff>